<commit_message>
Update IT Logical Programming Test.docx
</commit_message>
<xml_diff>
--- a/IT Logical Programming Test.docx
+++ b/IT Logical Programming Test.docx
@@ -1,6 +1,6 @@
 
 <file path=word/document.xml><?xml version="1.0" encoding="utf-8"?>
-<w:document xmlns:ve="http://schemas.openxmlformats.org/markup-compatibility/2006" xmlns:o="urn:schemas-microsoft-com:office:office" xmlns:r="http://schemas.openxmlformats.org/officeDocument/2006/relationships" xmlns:m="http://schemas.openxmlformats.org/officeDocument/2006/math" xmlns:v="urn:schemas-microsoft-com:vml" xmlns:wp="http://schemas.openxmlformats.org/drawingml/2006/wordprocessingDrawing" xmlns:w10="urn:schemas-microsoft-com:office:word" xmlns:w="http://schemas.openxmlformats.org/wordprocessingml/2006/main" xmlns:wne="http://schemas.microsoft.com/office/word/2006/wordml">
+<w:document xmlns:wpc="http://schemas.microsoft.com/office/word/2010/wordprocessingCanvas" xmlns:cx="http://schemas.microsoft.com/office/drawing/2014/chartex" xmlns:cx1="http://schemas.microsoft.com/office/drawing/2015/9/8/chartex" xmlns:cx2="http://schemas.microsoft.com/office/drawing/2015/10/21/chartex" xmlns:cx3="http://schemas.microsoft.com/office/drawing/2016/5/9/chartex" xmlns:cx4="http://schemas.microsoft.com/office/drawing/2016/5/10/chartex" xmlns:cx5="http://schemas.microsoft.com/office/drawing/2016/5/11/chartex" xmlns:cx6="http://schemas.microsoft.com/office/drawing/2016/5/12/chartex" xmlns:cx7="http://schemas.microsoft.com/office/drawing/2016/5/13/chartex" xmlns:cx8="http://schemas.microsoft.com/office/drawing/2016/5/14/chartex" xmlns:mc="http://schemas.openxmlformats.org/markup-compatibility/2006" xmlns:aink="http://schemas.microsoft.com/office/drawing/2016/ink" xmlns:am3d="http://schemas.microsoft.com/office/drawing/2017/model3d" xmlns:o="urn:schemas-microsoft-com:office:office" xmlns:oel="http://schemas.microsoft.com/office/2019/extlst" xmlns:r="http://schemas.openxmlformats.org/officeDocument/2006/relationships" xmlns:m="http://schemas.openxmlformats.org/officeDocument/2006/math" xmlns:v="urn:schemas-microsoft-com:vml" xmlns:wp14="http://schemas.microsoft.com/office/word/2010/wordprocessingDrawing" xmlns:wp="http://schemas.openxmlformats.org/drawingml/2006/wordprocessingDrawing" xmlns:w10="urn:schemas-microsoft-com:office:word" xmlns:w="http://schemas.openxmlformats.org/wordprocessingml/2006/main" xmlns:w14="http://schemas.microsoft.com/office/word/2010/wordml" xmlns:w15="http://schemas.microsoft.com/office/word/2012/wordml" xmlns:w16cex="http://schemas.microsoft.com/office/word/2018/wordml/cex" xmlns:w16cid="http://schemas.microsoft.com/office/word/2016/wordml/cid" xmlns:w16="http://schemas.microsoft.com/office/word/2018/wordml" xmlns:w16sdtdh="http://schemas.microsoft.com/office/word/2020/wordml/sdtdatahash" xmlns:w16se="http://schemas.microsoft.com/office/word/2015/wordml/symex" xmlns:wpg="http://schemas.microsoft.com/office/word/2010/wordprocessingGroup" xmlns:wpi="http://schemas.microsoft.com/office/word/2010/wordprocessingInk" xmlns:wne="http://schemas.microsoft.com/office/word/2006/wordml" xmlns:wps="http://schemas.microsoft.com/office/word/2010/wordprocessingShape" mc:Ignorable="w14 w15 w16se w16cid w16 w16cex w16sdtdh wp14">
   <w:body>
     <w:p>
       <w:pPr>
@@ -237,7 +237,7 @@
     </w:p>
     <w:p>
       <w:pPr>
-        <w:pStyle w:val="ListParagraph"/>
+        <w:pStyle w:val="DaftarParagraf"/>
         <w:numPr>
           <w:ilvl w:val="0"/>
           <w:numId w:val="1"/>
@@ -251,7 +251,7 @@
     </w:p>
     <w:p>
       <w:pPr>
-        <w:pStyle w:val="ListParagraph"/>
+        <w:pStyle w:val="DaftarParagraf"/>
         <w:numPr>
           <w:ilvl w:val="0"/>
           <w:numId w:val="2"/>
@@ -266,12 +266,18 @@
       </w:r>
       <w:r>
         <w:tab/>
-        <w:t>= __________</w:t>
-      </w:r>
-    </w:p>
-    <w:p>
-      <w:pPr>
-        <w:pStyle w:val="ListParagraph"/>
+        <w:t xml:space="preserve">= </w:t>
+      </w:r>
+      <w:r>
+        <w:rPr>
+          <w:highlight w:val="yellow"/>
+        </w:rPr>
+        <w:t>10</w:t>
+      </w:r>
+    </w:p>
+    <w:p>
+      <w:pPr>
+        <w:pStyle w:val="DaftarParagraf"/>
         <w:numPr>
           <w:ilvl w:val="0"/>
           <w:numId w:val="2"/>
@@ -286,12 +292,18 @@
       </w:r>
       <w:r>
         <w:tab/>
-        <w:t>= __________</w:t>
-      </w:r>
-    </w:p>
-    <w:p>
-      <w:pPr>
-        <w:pStyle w:val="ListParagraph"/>
+        <w:t xml:space="preserve">= </w:t>
+      </w:r>
+      <w:r>
+        <w:rPr>
+          <w:highlight w:val="yellow"/>
+        </w:rPr>
+        <w:t>1</w:t>
+      </w:r>
+    </w:p>
+    <w:p>
+      <w:pPr>
+        <w:pStyle w:val="DaftarParagraf"/>
         <w:numPr>
           <w:ilvl w:val="0"/>
           <w:numId w:val="2"/>
@@ -306,12 +318,18 @@
       </w:r>
       <w:r>
         <w:tab/>
-        <w:t>= __________</w:t>
-      </w:r>
-    </w:p>
-    <w:p>
-      <w:pPr>
-        <w:pStyle w:val="ListParagraph"/>
+        <w:t>=</w:t>
+      </w:r>
+      <w:r>
+        <w:rPr>
+          <w:highlight w:val="yellow"/>
+        </w:rPr>
+        <w:t>-6</w:t>
+      </w:r>
+    </w:p>
+    <w:p>
+      <w:pPr>
+        <w:pStyle w:val="DaftarParagraf"/>
         <w:numPr>
           <w:ilvl w:val="0"/>
           <w:numId w:val="2"/>
@@ -326,12 +344,18 @@
       </w:r>
       <w:r>
         <w:tab/>
-        <w:t>= __________</w:t>
-      </w:r>
-    </w:p>
-    <w:p>
-      <w:pPr>
-        <w:pStyle w:val="ListParagraph"/>
+        <w:t xml:space="preserve">= </w:t>
+      </w:r>
+      <w:r>
+        <w:rPr>
+          <w:highlight w:val="yellow"/>
+        </w:rPr>
+        <w:t>18</w:t>
+      </w:r>
+    </w:p>
+    <w:p>
+      <w:pPr>
+        <w:pStyle w:val="DaftarParagraf"/>
         <w:numPr>
           <w:ilvl w:val="0"/>
           <w:numId w:val="2"/>
@@ -346,18 +370,24 @@
       </w:r>
       <w:r>
         <w:tab/>
-        <w:t>= __________</w:t>
-      </w:r>
-    </w:p>
-    <w:p>
-      <w:pPr>
-        <w:pStyle w:val="ListParagraph"/>
-        <w:spacing w:after="0" w:line="240" w:lineRule="auto"/>
-      </w:pPr>
-    </w:p>
-    <w:p>
-      <w:pPr>
-        <w:pStyle w:val="ListParagraph"/>
+        <w:t xml:space="preserve">= </w:t>
+      </w:r>
+      <w:r>
+        <w:rPr>
+          <w:highlight w:val="yellow"/>
+        </w:rPr>
+        <w:t>4</w:t>
+      </w:r>
+    </w:p>
+    <w:p>
+      <w:pPr>
+        <w:pStyle w:val="DaftarParagraf"/>
+        <w:spacing w:after="0" w:line="240" w:lineRule="auto"/>
+      </w:pPr>
+    </w:p>
+    <w:p>
+      <w:pPr>
+        <w:pStyle w:val="DaftarParagraf"/>
         <w:numPr>
           <w:ilvl w:val="0"/>
           <w:numId w:val="1"/>
@@ -380,7 +410,7 @@
     </w:p>
     <w:p>
       <w:pPr>
-        <w:pStyle w:val="ListParagraph"/>
+        <w:pStyle w:val="DaftarParagraf"/>
         <w:numPr>
           <w:ilvl w:val="0"/>
           <w:numId w:val="3"/>
@@ -388,18 +418,39 @@
         <w:spacing w:after="0" w:line="240" w:lineRule="auto"/>
       </w:pPr>
       <w:r>
-        <w:t>Nilai iDua berubah : ______ kali</w:t>
-      </w:r>
-    </w:p>
-    <w:p>
-      <w:pPr>
-        <w:pStyle w:val="ListParagraph"/>
-        <w:spacing w:after="0" w:line="240" w:lineRule="auto"/>
-      </w:pPr>
-    </w:p>
-    <w:p>
-      <w:pPr>
-        <w:pStyle w:val="ListParagraph"/>
+        <w:t xml:space="preserve">Nilai iDua berubah : </w:t>
+      </w:r>
+      <w:r>
+        <w:rPr>
+          <w:highlight w:val="yellow"/>
+        </w:rPr>
+        <w:t>2</w:t>
+      </w:r>
+      <w:r>
+        <w:t xml:space="preserve"> </w:t>
+      </w:r>
+      <w:r>
+        <w:rPr>
+          <w:highlight w:val="yellow"/>
+        </w:rPr>
+        <w:t>kali</w:t>
+      </w:r>
+      <w:r>
+        <w:rPr>
+          <w:highlight w:val="yellow"/>
+        </w:rPr>
+        <w:t xml:space="preserve"> (Jika pada iterasi 0 dihitung, maka 3 kali)</w:t>
+      </w:r>
+    </w:p>
+    <w:p>
+      <w:pPr>
+        <w:pStyle w:val="DaftarParagraf"/>
+        <w:spacing w:after="0" w:line="240" w:lineRule="auto"/>
+      </w:pPr>
+    </w:p>
+    <w:p>
+      <w:pPr>
+        <w:pStyle w:val="DaftarParagraf"/>
         <w:numPr>
           <w:ilvl w:val="0"/>
           <w:numId w:val="3"/>
@@ -413,18 +464,39 @@
         <w:t>i</w:t>
       </w:r>
       <w:r>
-        <w:t xml:space="preserve"> iDua mengalami perubahan _______ (pisahkan dengan koma, jika lebih dari sekali)</w:t>
-      </w:r>
-    </w:p>
-    <w:p>
-      <w:pPr>
-        <w:pStyle w:val="ListParagraph"/>
-        <w:spacing w:after="0" w:line="240" w:lineRule="auto"/>
-      </w:pPr>
-    </w:p>
-    <w:p>
-      <w:pPr>
-        <w:pStyle w:val="ListParagraph"/>
+        <w:t xml:space="preserve"> iDua mengalami perubahan </w:t>
+      </w:r>
+      <w:r>
+        <w:rPr>
+          <w:highlight w:val="yellow"/>
+        </w:rPr>
+        <w:t>4,8</w:t>
+      </w:r>
+      <w:r>
+        <w:t xml:space="preserve"> </w:t>
+      </w:r>
+      <w:r>
+        <w:rPr>
+          <w:highlight w:val="yellow"/>
+        </w:rPr>
+        <w:t>(Jika pada iterasi ke 0 dihitung, maka 0,4,8)</w:t>
+      </w:r>
+      <w:r>
+        <w:t xml:space="preserve"> </w:t>
+      </w:r>
+      <w:r>
+        <w:t>(pisahkan dengan koma, jika lebih dari sekali)</w:t>
+      </w:r>
+    </w:p>
+    <w:p>
+      <w:pPr>
+        <w:pStyle w:val="DaftarParagraf"/>
+        <w:spacing w:after="0" w:line="240" w:lineRule="auto"/>
+      </w:pPr>
+    </w:p>
+    <w:p>
+      <w:pPr>
+        <w:pStyle w:val="DaftarParagraf"/>
         <w:numPr>
           <w:ilvl w:val="0"/>
           <w:numId w:val="1"/>
@@ -438,7 +510,7 @@
     </w:p>
     <w:p>
       <w:pPr>
-        <w:pStyle w:val="ListParagraph"/>
+        <w:pStyle w:val="DaftarParagraf"/>
         <w:numPr>
           <w:ilvl w:val="0"/>
           <w:numId w:val="4"/>
@@ -446,38 +518,74 @@
         <w:spacing w:after="0" w:line="240" w:lineRule="auto"/>
       </w:pPr>
       <w:r>
-        <w:t>Nilai iTiga mengalami perubahan sebanyak ______ kali</w:t>
-      </w:r>
-    </w:p>
-    <w:p>
-      <w:pPr>
-        <w:pStyle w:val="ListParagraph"/>
-        <w:spacing w:after="0" w:line="240" w:lineRule="auto"/>
-      </w:pPr>
-    </w:p>
-    <w:p>
-      <w:pPr>
-        <w:pStyle w:val="ListParagraph"/>
+        <w:t xml:space="preserve">Nilai iTiga mengalami perubahan sebanyak </w:t>
+      </w:r>
+      <w:r>
+        <w:rPr>
+          <w:highlight w:val="yellow"/>
+        </w:rPr>
+        <w:t>3</w:t>
+      </w:r>
+      <w:r>
+        <w:t xml:space="preserve"> kali</w:t>
+      </w:r>
+      <w:r>
+        <w:t xml:space="preserve"> </w:t>
+      </w:r>
+      <w:r>
+        <w:rPr>
+          <w:highlight w:val="yellow"/>
+        </w:rPr>
+        <w:t>(Jika pada iterasi 0 dihitung, maka 4 kali)</w:t>
+      </w:r>
+    </w:p>
+    <w:p>
+      <w:pPr>
+        <w:pStyle w:val="DaftarParagraf"/>
+        <w:spacing w:after="0" w:line="240" w:lineRule="auto"/>
+      </w:pPr>
+    </w:p>
+    <w:p>
+      <w:pPr>
+        <w:pStyle w:val="DaftarParagraf"/>
         <w:numPr>
           <w:ilvl w:val="0"/>
           <w:numId w:val="4"/>
         </w:numPr>
         <w:spacing w:after="0" w:line="240" w:lineRule="auto"/>
-      </w:pPr>
-      <w:r>
-        <w:t>Nilai iEmpat pada saat nila iTiga berubah untuk kedua kalinya _______</w:t>
-      </w:r>
-    </w:p>
-    <w:p>
-      <w:pPr>
-        <w:pStyle w:val="ListParagraph"/>
+        <w:rPr>
+          <w:highlight w:val="yellow"/>
+        </w:rPr>
+      </w:pPr>
+      <w:r>
+        <w:t xml:space="preserve">Nilai iEmpat pada saat nila iTiga berubah untuk kedua kalinya </w:t>
+      </w:r>
+      <w:r>
+        <w:rPr>
+          <w:highlight w:val="yellow"/>
+        </w:rPr>
+        <w:t>6</w:t>
+      </w:r>
+      <w:r>
+        <w:t xml:space="preserve"> </w:t>
+      </w:r>
+      <w:r>
+        <w:rPr>
+          <w:highlight w:val="yellow"/>
+        </w:rPr>
+        <w:t>(Jika 0 dihitung, maka iEmpat = 2)</w:t>
+      </w:r>
+    </w:p>
+    <w:p>
+      <w:pPr>
+        <w:pStyle w:val="DaftarParagraf"/>
         <w:spacing w:after="0" w:line="240" w:lineRule="auto"/>
         <w:ind w:left="360"/>
       </w:pPr>
     </w:p>
     <w:p>
       <w:pPr>
-        <w:pStyle w:val="ListParagraph"/>
+        <w:pStyle w:val="DaftarParagraf"/>
         <w:numPr>
           <w:ilvl w:val="0"/>
           <w:numId w:val="1"/>
@@ -491,7 +599,7 @@
     </w:p>
     <w:p>
       <w:pPr>
-        <w:pStyle w:val="ListParagraph"/>
+        <w:pStyle w:val="DaftarParagraf"/>
         <w:numPr>
           <w:ilvl w:val="0"/>
           <w:numId w:val="5"/>
@@ -499,27 +607,30 @@
         <w:spacing w:after="0" w:line="240" w:lineRule="auto"/>
       </w:pPr>
       <w:r>
-        <w:t>Nilai iSatu pada saat nilai iTiga kurang dari Nol ____________________</w:t>
-      </w:r>
-    </w:p>
-    <w:p>
-      <w:pPr>
-        <w:pStyle w:val="ListParagraph"/>
-        <w:spacing w:after="0" w:line="240" w:lineRule="auto"/>
-      </w:pPr>
+        <w:t xml:space="preserve">Nilai iSatu pada saat nilai iTiga kurang dari Nol </w:t>
+      </w:r>
+      <w:r>
+        <w:rPr>
+          <w:highlight w:val="yellow"/>
+        </w:rPr>
+        <w:t>9 (Seharusnya 9 dan 10, tetapi pada iterasi/iSatu ke 10, loop tidak dijalankan</w:t>
+      </w:r>
+      <w:r>
+        <w:t xml:space="preserve">) </w:t>
+      </w:r>
       <w:r>
         <w:t>(pisahkan dengan koma, jika lebih dari satu kali)</w:t>
       </w:r>
     </w:p>
     <w:p>
       <w:pPr>
-        <w:pStyle w:val="ListParagraph"/>
-        <w:spacing w:after="0" w:line="240" w:lineRule="auto"/>
-      </w:pPr>
-    </w:p>
-    <w:p>
-      <w:pPr>
-        <w:pStyle w:val="ListParagraph"/>
+        <w:pStyle w:val="DaftarParagraf"/>
+        <w:spacing w:after="0" w:line="240" w:lineRule="auto"/>
+      </w:pPr>
+    </w:p>
+    <w:p>
+      <w:pPr>
+        <w:pStyle w:val="DaftarParagraf"/>
         <w:numPr>
           <w:ilvl w:val="0"/>
           <w:numId w:val="5"/>
@@ -527,12 +638,18 @@
         <w:spacing w:after="0" w:line="240" w:lineRule="auto"/>
       </w:pPr>
       <w:r>
-        <w:t>Nilai iTiga yang kurang dari Nol ___________________</w:t>
-      </w:r>
-    </w:p>
-    <w:p>
-      <w:pPr>
-        <w:pStyle w:val="ListParagraph"/>
+        <w:t xml:space="preserve">Nilai iTiga yang kurang dari Nol </w:t>
+      </w:r>
+      <w:r>
+        <w:rPr>
+          <w:highlight w:val="yellow"/>
+        </w:rPr>
+        <w:t>-6</w:t>
+      </w:r>
+    </w:p>
+    <w:p>
+      <w:pPr>
+        <w:pStyle w:val="DaftarParagraf"/>
         <w:spacing w:after="0" w:line="240" w:lineRule="auto"/>
       </w:pPr>
       <w:r>
@@ -541,23 +658,22 @@
     </w:p>
     <w:p>
       <w:pPr>
-        <w:pStyle w:val="ListParagraph"/>
+        <w:pStyle w:val="DaftarParagraf"/>
         <w:spacing w:after="0" w:line="240" w:lineRule="auto"/>
         <w:ind w:left="360"/>
       </w:pPr>
     </w:p>
     <w:tbl>
       <w:tblPr>
-        <w:tblStyle w:val="TableGrid"/>
+        <w:tblStyle w:val="KisiTabel"/>
         <w:tblW w:w="0" w:type="auto"/>
         <w:jc w:val="center"/>
-        <w:tblInd w:w="468" w:type="dxa"/>
-        <w:tblLook w:val="04A0"/>
+        <w:tblLook w:val="04A0" w:firstRow="1" w:lastRow="0" w:firstColumn="1" w:lastColumn="0" w:noHBand="0" w:noVBand="1"/>
       </w:tblPr>
       <w:tblGrid>
         <w:gridCol w:w="2853"/>
         <w:gridCol w:w="3087"/>
-        <w:gridCol w:w="2790"/>
+        <w:gridCol w:w="3130"/>
       </w:tblGrid>
       <w:tr>
         <w:trPr>
@@ -569,7 +685,7 @@
           </w:tcPr>
           <w:p>
             <w:pPr>
-              <w:pStyle w:val="ListParagraph"/>
+              <w:pStyle w:val="DaftarParagraf"/>
               <w:ind w:left="0"/>
               <w:jc w:val="center"/>
               <w:rPr>
@@ -590,7 +706,7 @@
           </w:tcPr>
           <w:p>
             <w:pPr>
-              <w:pStyle w:val="ListParagraph"/>
+              <w:pStyle w:val="DaftarParagraf"/>
               <w:ind w:left="0"/>
               <w:jc w:val="center"/>
               <w:rPr>
@@ -611,7 +727,7 @@
           </w:tcPr>
           <w:p>
             <w:pPr>
-              <w:pStyle w:val="ListParagraph"/>
+              <w:pStyle w:val="DaftarParagraf"/>
               <w:ind w:left="0"/>
               <w:jc w:val="center"/>
               <w:rPr>
@@ -638,9 +754,12 @@
           </w:tcPr>
           <w:p>
             <w:pPr>
-              <w:pStyle w:val="ListParagraph"/>
+              <w:pStyle w:val="DaftarParagraf"/>
               <w:ind w:left="0"/>
             </w:pPr>
+            <w:r>
+              <w:t>Sebastian Utomo</w:t>
+            </w:r>
           </w:p>
         </w:tc>
         <w:tc>
@@ -649,9 +768,12 @@
           </w:tcPr>
           <w:p>
             <w:pPr>
-              <w:pStyle w:val="ListParagraph"/>
+              <w:pStyle w:val="DaftarParagraf"/>
               <w:ind w:left="0"/>
             </w:pPr>
+            <w:r>
+              <w:t xml:space="preserve"> 17 Oktober 2023</w:t>
+            </w:r>
           </w:p>
         </w:tc>
         <w:tc>
@@ -660,16 +782,69 @@
           </w:tcPr>
           <w:p>
             <w:pPr>
-              <w:pStyle w:val="ListParagraph"/>
+              <w:pStyle w:val="DaftarParagraf"/>
               <w:ind w:left="0"/>
             </w:pPr>
+            <w:r>
+              <w:rPr>
+                <w:noProof/>
+              </w:rPr>
+              <w:drawing>
+                <wp:inline distT="0" distB="0" distL="0" distR="0" wp14:anchorId="34438EEA" wp14:editId="1A5C2BC0">
+                  <wp:extent cx="1850580" cy="884267"/>
+                  <wp:effectExtent l="0" t="0" r="0" b="0"/>
+                  <wp:docPr id="960260444" name="Gambar 3"/>
+                  <wp:cNvGraphicFramePr>
+                    <a:graphicFrameLocks xmlns:a="http://schemas.openxmlformats.org/drawingml/2006/main" noChangeAspect="1"/>
+                  </wp:cNvGraphicFramePr>
+                  <a:graphic xmlns:a="http://schemas.openxmlformats.org/drawingml/2006/main">
+                    <a:graphicData uri="http://schemas.openxmlformats.org/drawingml/2006/picture">
+                      <pic:pic xmlns:pic="http://schemas.openxmlformats.org/drawingml/2006/picture">
+                        <pic:nvPicPr>
+                          <pic:cNvPr id="0" name="Picture 3"/>
+                          <pic:cNvPicPr>
+                            <a:picLocks noChangeAspect="1" noChangeArrowheads="1"/>
+                          </pic:cNvPicPr>
+                        </pic:nvPicPr>
+                        <pic:blipFill>
+                          <a:blip r:embed="rId5" cstate="print">
+                            <a:extLst>
+                              <a:ext uri="{28A0092B-C50C-407E-A947-70E740481C1C}">
+                                <a14:useLocalDpi xmlns:a14="http://schemas.microsoft.com/office/drawing/2010/main" val="0"/>
+                              </a:ext>
+                            </a:extLst>
+                          </a:blip>
+                          <a:srcRect/>
+                          <a:stretch>
+                            <a:fillRect/>
+                          </a:stretch>
+                        </pic:blipFill>
+                        <pic:spPr bwMode="auto">
+                          <a:xfrm>
+                            <a:off x="0" y="0"/>
+                            <a:ext cx="1861582" cy="889524"/>
+                          </a:xfrm>
+                          <a:prstGeom prst="rect">
+                            <a:avLst/>
+                          </a:prstGeom>
+                          <a:noFill/>
+                          <a:ln>
+                            <a:noFill/>
+                          </a:ln>
+                        </pic:spPr>
+                      </pic:pic>
+                    </a:graphicData>
+                  </a:graphic>
+                </wp:inline>
+              </w:drawing>
+            </w:r>
           </w:p>
         </w:tc>
       </w:tr>
     </w:tbl>
     <w:p>
       <w:pPr>
-        <w:pStyle w:val="ListParagraph"/>
+        <w:pStyle w:val="DaftarParagraf"/>
         <w:spacing w:after="0" w:line="240" w:lineRule="auto"/>
         <w:ind w:left="0"/>
       </w:pPr>
@@ -685,8 +860,8 @@
 </file>
 
 <file path=word/numbering.xml><?xml version="1.0" encoding="utf-8"?>
-<w:numbering xmlns:ve="http://schemas.openxmlformats.org/markup-compatibility/2006" xmlns:o="urn:schemas-microsoft-com:office:office" xmlns:r="http://schemas.openxmlformats.org/officeDocument/2006/relationships" xmlns:m="http://schemas.openxmlformats.org/officeDocument/2006/math" xmlns:v="urn:schemas-microsoft-com:vml" xmlns:wp="http://schemas.openxmlformats.org/drawingml/2006/wordprocessingDrawing" xmlns:w10="urn:schemas-microsoft-com:office:word" xmlns:w="http://schemas.openxmlformats.org/wordprocessingml/2006/main" xmlns:wne="http://schemas.microsoft.com/office/word/2006/wordml">
-  <w:abstractNum w:abstractNumId="0">
+<w:numbering xmlns:wpc="http://schemas.microsoft.com/office/word/2010/wordprocessingCanvas" xmlns:cx="http://schemas.microsoft.com/office/drawing/2014/chartex" xmlns:cx1="http://schemas.microsoft.com/office/drawing/2015/9/8/chartex" xmlns:cx2="http://schemas.microsoft.com/office/drawing/2015/10/21/chartex" xmlns:cx3="http://schemas.microsoft.com/office/drawing/2016/5/9/chartex" xmlns:cx4="http://schemas.microsoft.com/office/drawing/2016/5/10/chartex" xmlns:cx5="http://schemas.microsoft.com/office/drawing/2016/5/11/chartex" xmlns:cx6="http://schemas.microsoft.com/office/drawing/2016/5/12/chartex" xmlns:cx7="http://schemas.microsoft.com/office/drawing/2016/5/13/chartex" xmlns:cx8="http://schemas.microsoft.com/office/drawing/2016/5/14/chartex" xmlns:mc="http://schemas.openxmlformats.org/markup-compatibility/2006" xmlns:aink="http://schemas.microsoft.com/office/drawing/2016/ink" xmlns:am3d="http://schemas.microsoft.com/office/drawing/2017/model3d" xmlns:o="urn:schemas-microsoft-com:office:office" xmlns:oel="http://schemas.microsoft.com/office/2019/extlst" xmlns:r="http://schemas.openxmlformats.org/officeDocument/2006/relationships" xmlns:m="http://schemas.openxmlformats.org/officeDocument/2006/math" xmlns:v="urn:schemas-microsoft-com:vml" xmlns:wp14="http://schemas.microsoft.com/office/word/2010/wordprocessingDrawing" xmlns:wp="http://schemas.openxmlformats.org/drawingml/2006/wordprocessingDrawing" xmlns:w10="urn:schemas-microsoft-com:office:word" xmlns:w="http://schemas.openxmlformats.org/wordprocessingml/2006/main" xmlns:w14="http://schemas.microsoft.com/office/word/2010/wordml" xmlns:w15="http://schemas.microsoft.com/office/word/2012/wordml" xmlns:w16cex="http://schemas.microsoft.com/office/word/2018/wordml/cex" xmlns:w16cid="http://schemas.microsoft.com/office/word/2016/wordml/cid" xmlns:w16="http://schemas.microsoft.com/office/word/2018/wordml" xmlns:w16sdtdh="http://schemas.microsoft.com/office/word/2020/wordml/sdtdatahash" xmlns:w16se="http://schemas.microsoft.com/office/word/2015/wordml/symex" xmlns:wpg="http://schemas.microsoft.com/office/word/2010/wordprocessingGroup" xmlns:wpi="http://schemas.microsoft.com/office/word/2010/wordprocessingInk" xmlns:wne="http://schemas.microsoft.com/office/word/2006/wordml" xmlns:wps="http://schemas.microsoft.com/office/word/2010/wordprocessingShape" mc:Ignorable="w14 w15 w16se w16cid w16 w16cex w16sdtdh wp14">
+  <w:abstractNum w:abstractNumId="0" w15:restartNumberingAfterBreak="0">
     <w:nsid w:val="08C653F6"/>
     <w:multiLevelType w:val="hybridMultilevel"/>
     <w:tmpl w:val="89724494"/>
@@ -775,7 +950,7 @@
       </w:pPr>
     </w:lvl>
   </w:abstractNum>
-  <w:abstractNum w:abstractNumId="1">
+  <w:abstractNum w:abstractNumId="1" w15:restartNumberingAfterBreak="0">
     <w:nsid w:val="0D204196"/>
     <w:multiLevelType w:val="hybridMultilevel"/>
     <w:tmpl w:val="7B063C3A"/>
@@ -864,7 +1039,7 @@
       </w:pPr>
     </w:lvl>
   </w:abstractNum>
-  <w:abstractNum w:abstractNumId="2">
+  <w:abstractNum w:abstractNumId="2" w15:restartNumberingAfterBreak="0">
     <w:nsid w:val="1C1B5B49"/>
     <w:multiLevelType w:val="hybridMultilevel"/>
     <w:tmpl w:val="7C541C56"/>
@@ -953,7 +1128,7 @@
       </w:pPr>
     </w:lvl>
   </w:abstractNum>
-  <w:abstractNum w:abstractNumId="3">
+  <w:abstractNum w:abstractNumId="3" w15:restartNumberingAfterBreak="0">
     <w:nsid w:val="41616A81"/>
     <w:multiLevelType w:val="hybridMultilevel"/>
     <w:tmpl w:val="43EE63F0"/>
@@ -1042,7 +1217,7 @@
       </w:pPr>
     </w:lvl>
   </w:abstractNum>
-  <w:abstractNum w:abstractNumId="4">
+  <w:abstractNum w:abstractNumId="4" w15:restartNumberingAfterBreak="0">
     <w:nsid w:val="60987F71"/>
     <w:multiLevelType w:val="hybridMultilevel"/>
     <w:tmpl w:val="F856C69E"/>
@@ -1131,26 +1306,26 @@
       </w:pPr>
     </w:lvl>
   </w:abstractNum>
-  <w:num w:numId="1">
+  <w:num w:numId="1" w16cid:durableId="552929856">
     <w:abstractNumId w:val="2"/>
   </w:num>
-  <w:num w:numId="2">
+  <w:num w:numId="2" w16cid:durableId="958489653">
     <w:abstractNumId w:val="4"/>
   </w:num>
-  <w:num w:numId="3">
+  <w:num w:numId="3" w16cid:durableId="1531331564">
     <w:abstractNumId w:val="1"/>
   </w:num>
-  <w:num w:numId="4">
+  <w:num w:numId="4" w16cid:durableId="225996426">
     <w:abstractNumId w:val="3"/>
   </w:num>
-  <w:num w:numId="5">
+  <w:num w:numId="5" w16cid:durableId="1552645258">
     <w:abstractNumId w:val="0"/>
   </w:num>
 </w:numbering>
 </file>
 
 <file path=word/styles.xml><?xml version="1.0" encoding="utf-8"?>
-<w:styles xmlns:r="http://schemas.openxmlformats.org/officeDocument/2006/relationships" xmlns:w="http://schemas.openxmlformats.org/wordprocessingml/2006/main">
+<w:styles xmlns:mc="http://schemas.openxmlformats.org/markup-compatibility/2006" xmlns:r="http://schemas.openxmlformats.org/officeDocument/2006/relationships" xmlns:w="http://schemas.openxmlformats.org/wordprocessingml/2006/main" xmlns:w14="http://schemas.microsoft.com/office/word/2010/wordml" xmlns:w15="http://schemas.microsoft.com/office/word/2012/wordml" xmlns:w16cex="http://schemas.microsoft.com/office/word/2018/wordml/cex" xmlns:w16cid="http://schemas.microsoft.com/office/word/2016/wordml/cid" xmlns:w16="http://schemas.microsoft.com/office/word/2018/wordml" xmlns:w16sdtdh="http://schemas.microsoft.com/office/word/2020/wordml/sdtdatahash" xmlns:w16se="http://schemas.microsoft.com/office/word/2015/wordml/symex" mc:Ignorable="w14 w15 w16se w16cid w16 w16cex w16sdtdh">
   <w:docDefaults>
     <w:rPrDefault>
       <w:rPr>
@@ -1166,162 +1341,400 @@
       </w:pPr>
     </w:pPrDefault>
   </w:docDefaults>
-  <w:latentStyles w:defLockedState="0" w:defUIPriority="99" w:defSemiHidden="1" w:defUnhideWhenUsed="1" w:defQFormat="0" w:count="267">
-    <w:lsdException w:name="Normal" w:semiHidden="0" w:uiPriority="0" w:unhideWhenUsed="0" w:qFormat="1"/>
-    <w:lsdException w:name="heading 1" w:semiHidden="0" w:uiPriority="9" w:unhideWhenUsed="0" w:qFormat="1"/>
-    <w:lsdException w:name="heading 2" w:uiPriority="9" w:qFormat="1"/>
-    <w:lsdException w:name="heading 3" w:uiPriority="9" w:qFormat="1"/>
-    <w:lsdException w:name="heading 4" w:uiPriority="9" w:qFormat="1"/>
-    <w:lsdException w:name="heading 5" w:uiPriority="9" w:qFormat="1"/>
-    <w:lsdException w:name="heading 6" w:uiPriority="9" w:qFormat="1"/>
-    <w:lsdException w:name="heading 7" w:uiPriority="9" w:qFormat="1"/>
-    <w:lsdException w:name="heading 8" w:uiPriority="9" w:qFormat="1"/>
-    <w:lsdException w:name="heading 9" w:uiPriority="9" w:qFormat="1"/>
-    <w:lsdException w:name="toc 1" w:uiPriority="39"/>
-    <w:lsdException w:name="toc 2" w:uiPriority="39"/>
-    <w:lsdException w:name="toc 3" w:uiPriority="39"/>
-    <w:lsdException w:name="toc 4" w:uiPriority="39"/>
-    <w:lsdException w:name="toc 5" w:uiPriority="39"/>
-    <w:lsdException w:name="toc 6" w:uiPriority="39"/>
-    <w:lsdException w:name="toc 7" w:uiPriority="39"/>
-    <w:lsdException w:name="toc 8" w:uiPriority="39"/>
-    <w:lsdException w:name="toc 9" w:uiPriority="39"/>
-    <w:lsdException w:name="caption" w:uiPriority="35" w:qFormat="1"/>
-    <w:lsdException w:name="Title" w:semiHidden="0" w:uiPriority="10" w:unhideWhenUsed="0" w:qFormat="1"/>
-    <w:lsdException w:name="Default Paragraph Font" w:uiPriority="1"/>
-    <w:lsdException w:name="Subtitle" w:semiHidden="0" w:uiPriority="11" w:unhideWhenUsed="0" w:qFormat="1"/>
-    <w:lsdException w:name="Strong" w:semiHidden="0" w:uiPriority="22" w:unhideWhenUsed="0" w:qFormat="1"/>
-    <w:lsdException w:name="Emphasis" w:semiHidden="0" w:uiPriority="20" w:unhideWhenUsed="0" w:qFormat="1"/>
-    <w:lsdException w:name="Table Grid" w:semiHidden="0" w:uiPriority="59" w:unhideWhenUsed="0"/>
-    <w:lsdException w:name="Placeholder Text" w:unhideWhenUsed="0"/>
-    <w:lsdException w:name="No Spacing" w:semiHidden="0" w:uiPriority="1" w:unhideWhenUsed="0" w:qFormat="1"/>
-    <w:lsdException w:name="Light Shading" w:semiHidden="0" w:uiPriority="60" w:unhideWhenUsed="0"/>
-    <w:lsdException w:name="Light List" w:semiHidden="0" w:uiPriority="61" w:unhideWhenUsed="0"/>
-    <w:lsdException w:name="Light Grid" w:semiHidden="0" w:uiPriority="62" w:unhideWhenUsed="0"/>
-    <w:lsdException w:name="Medium Shading 1" w:semiHidden="0" w:uiPriority="63" w:unhideWhenUsed="0"/>
-    <w:lsdException w:name="Medium Shading 2" w:semiHidden="0" w:uiPriority="64" w:unhideWhenUsed="0"/>
-    <w:lsdException w:name="Medium List 1" w:semiHidden="0" w:uiPriority="65" w:unhideWhenUsed="0"/>
-    <w:lsdException w:name="Medium List 2" w:semiHidden="0" w:uiPriority="66" w:unhideWhenUsed="0"/>
-    <w:lsdException w:name="Medium Grid 1" w:semiHidden="0" w:uiPriority="67" w:unhideWhenUsed="0"/>
-    <w:lsdException w:name="Medium Grid 2" w:semiHidden="0" w:uiPriority="68" w:unhideWhenUsed="0"/>
-    <w:lsdException w:name="Medium Grid 3" w:semiHidden="0" w:uiPriority="69" w:unhideWhenUsed="0"/>
-    <w:lsdException w:name="Dark List" w:semiHidden="0" w:uiPriority="70" w:unhideWhenUsed="0"/>
-    <w:lsdException w:name="Colorful Shading" w:semiHidden="0" w:uiPriority="71" w:unhideWhenUsed="0"/>
-    <w:lsdException w:name="Colorful List" w:semiHidden="0" w:uiPriority="72" w:unhideWhenUsed="0"/>
-    <w:lsdException w:name="Colorful Grid" w:semiHidden="0" w:uiPriority="73" w:unhideWhenUsed="0"/>
-    <w:lsdException w:name="Light Shading Accent 1" w:semiHidden="0" w:uiPriority="60" w:unhideWhenUsed="0"/>
-    <w:lsdException w:name="Light List Accent 1" w:semiHidden="0" w:uiPriority="61" w:unhideWhenUsed="0"/>
-    <w:lsdException w:name="Light Grid Accent 1" w:semiHidden="0" w:uiPriority="62" w:unhideWhenUsed="0"/>
-    <w:lsdException w:name="Medium Shading 1 Accent 1" w:semiHidden="0" w:uiPriority="63" w:unhideWhenUsed="0"/>
-    <w:lsdException w:name="Medium Shading 2 Accent 1" w:semiHidden="0" w:uiPriority="64" w:unhideWhenUsed="0"/>
-    <w:lsdException w:name="Medium List 1 Accent 1" w:semiHidden="0" w:uiPriority="65" w:unhideWhenUsed="0"/>
-    <w:lsdException w:name="Revision" w:unhideWhenUsed="0"/>
-    <w:lsdException w:name="List Paragraph" w:semiHidden="0" w:uiPriority="34" w:unhideWhenUsed="0" w:qFormat="1"/>
-    <w:lsdException w:name="Quote" w:semiHidden="0" w:uiPriority="29" w:unhideWhenUsed="0" w:qFormat="1"/>
-    <w:lsdException w:name="Intense Quote" w:semiHidden="0" w:uiPriority="30" w:unhideWhenUsed="0" w:qFormat="1"/>
-    <w:lsdException w:name="Medium List 2 Accent 1" w:semiHidden="0" w:uiPriority="66" w:unhideWhenUsed="0"/>
-    <w:lsdException w:name="Medium Grid 1 Accent 1" w:semiHidden="0" w:uiPriority="67" w:unhideWhenUsed="0"/>
-    <w:lsdException w:name="Medium Grid 2 Accent 1" w:semiHidden="0" w:uiPriority="68" w:unhideWhenUsed="0"/>
-    <w:lsdException w:name="Medium Grid 3 Accent 1" w:semiHidden="0" w:uiPriority="69" w:unhideWhenUsed="0"/>
-    <w:lsdException w:name="Dark List Accent 1" w:semiHidden="0" w:uiPriority="70" w:unhideWhenUsed="0"/>
-    <w:lsdException w:name="Colorful Shading Accent 1" w:semiHidden="0" w:uiPriority="71" w:unhideWhenUsed="0"/>
-    <w:lsdException w:name="Colorful List Accent 1" w:semiHidden="0" w:uiPriority="72" w:unhideWhenUsed="0"/>
-    <w:lsdException w:name="Colorful Grid Accent 1" w:semiHidden="0" w:uiPriority="73" w:unhideWhenUsed="0"/>
-    <w:lsdException w:name="Light Shading Accent 2" w:semiHidden="0" w:uiPriority="60" w:unhideWhenUsed="0"/>
-    <w:lsdException w:name="Light List Accent 2" w:semiHidden="0" w:uiPriority="61" w:unhideWhenUsed="0"/>
-    <w:lsdException w:name="Light Grid Accent 2" w:semiHidden="0" w:uiPriority="62" w:unhideWhenUsed="0"/>
-    <w:lsdException w:name="Medium Shading 1 Accent 2" w:semiHidden="0" w:uiPriority="63" w:unhideWhenUsed="0"/>
-    <w:lsdException w:name="Medium Shading 2 Accent 2" w:semiHidden="0" w:uiPriority="64" w:unhideWhenUsed="0"/>
-    <w:lsdException w:name="Medium List 1 Accent 2" w:semiHidden="0" w:uiPriority="65" w:unhideWhenUsed="0"/>
-    <w:lsdException w:name="Medium List 2 Accent 2" w:semiHidden="0" w:uiPriority="66" w:unhideWhenUsed="0"/>
-    <w:lsdException w:name="Medium Grid 1 Accent 2" w:semiHidden="0" w:uiPriority="67" w:unhideWhenUsed="0"/>
-    <w:lsdException w:name="Medium Grid 2 Accent 2" w:semiHidden="0" w:uiPriority="68" w:unhideWhenUsed="0"/>
-    <w:lsdException w:name="Medium Grid 3 Accent 2" w:semiHidden="0" w:uiPriority="69" w:unhideWhenUsed="0"/>
-    <w:lsdException w:name="Dark List Accent 2" w:semiHidden="0" w:uiPriority="70" w:unhideWhenUsed="0"/>
-    <w:lsdException w:name="Colorful Shading Accent 2" w:semiHidden="0" w:uiPriority="71" w:unhideWhenUsed="0"/>
-    <w:lsdException w:name="Colorful List Accent 2" w:semiHidden="0" w:uiPriority="72" w:unhideWhenUsed="0"/>
-    <w:lsdException w:name="Colorful Grid Accent 2" w:semiHidden="0" w:uiPriority="73" w:unhideWhenUsed="0"/>
-    <w:lsdException w:name="Light Shading Accent 3" w:semiHidden="0" w:uiPriority="60" w:unhideWhenUsed="0"/>
-    <w:lsdException w:name="Light List Accent 3" w:semiHidden="0" w:uiPriority="61" w:unhideWhenUsed="0"/>
-    <w:lsdException w:name="Light Grid Accent 3" w:semiHidden="0" w:uiPriority="62" w:unhideWhenUsed="0"/>
-    <w:lsdException w:name="Medium Shading 1 Accent 3" w:semiHidden="0" w:uiPriority="63" w:unhideWhenUsed="0"/>
-    <w:lsdException w:name="Medium Shading 2 Accent 3" w:semiHidden="0" w:uiPriority="64" w:unhideWhenUsed="0"/>
-    <w:lsdException w:name="Medium List 1 Accent 3" w:semiHidden="0" w:uiPriority="65" w:unhideWhenUsed="0"/>
-    <w:lsdException w:name="Medium List 2 Accent 3" w:semiHidden="0" w:uiPriority="66" w:unhideWhenUsed="0"/>
-    <w:lsdException w:name="Medium Grid 1 Accent 3" w:semiHidden="0" w:uiPriority="67" w:unhideWhenUsed="0"/>
-    <w:lsdException w:name="Medium Grid 2 Accent 3" w:semiHidden="0" w:uiPriority="68" w:unhideWhenUsed="0"/>
-    <w:lsdException w:name="Medium Grid 3 Accent 3" w:semiHidden="0" w:uiPriority="69" w:unhideWhenUsed="0"/>
-    <w:lsdException w:name="Dark List Accent 3" w:semiHidden="0" w:uiPriority="70" w:unhideWhenUsed="0"/>
-    <w:lsdException w:name="Colorful Shading Accent 3" w:semiHidden="0" w:uiPriority="71" w:unhideWhenUsed="0"/>
-    <w:lsdException w:name="Colorful List Accent 3" w:semiHidden="0" w:uiPriority="72" w:unhideWhenUsed="0"/>
-    <w:lsdException w:name="Colorful Grid Accent 3" w:semiHidden="0" w:uiPriority="73" w:unhideWhenUsed="0"/>
-    <w:lsdException w:name="Light Shading Accent 4" w:semiHidden="0" w:uiPriority="60" w:unhideWhenUsed="0"/>
-    <w:lsdException w:name="Light List Accent 4" w:semiHidden="0" w:uiPriority="61" w:unhideWhenUsed="0"/>
-    <w:lsdException w:name="Light Grid Accent 4" w:semiHidden="0" w:uiPriority="62" w:unhideWhenUsed="0"/>
-    <w:lsdException w:name="Medium Shading 1 Accent 4" w:semiHidden="0" w:uiPriority="63" w:unhideWhenUsed="0"/>
-    <w:lsdException w:name="Medium Shading 2 Accent 4" w:semiHidden="0" w:uiPriority="64" w:unhideWhenUsed="0"/>
-    <w:lsdException w:name="Medium List 1 Accent 4" w:semiHidden="0" w:uiPriority="65" w:unhideWhenUsed="0"/>
-    <w:lsdException w:name="Medium List 2 Accent 4" w:semiHidden="0" w:uiPriority="66" w:unhideWhenUsed="0"/>
-    <w:lsdException w:name="Medium Grid 1 Accent 4" w:semiHidden="0" w:uiPriority="67" w:unhideWhenUsed="0"/>
-    <w:lsdException w:name="Medium Grid 2 Accent 4" w:semiHidden="0" w:uiPriority="68" w:unhideWhenUsed="0"/>
-    <w:lsdException w:name="Medium Grid 3 Accent 4" w:semiHidden="0" w:uiPriority="69" w:unhideWhenUsed="0"/>
-    <w:lsdException w:name="Dark List Accent 4" w:semiHidden="0" w:uiPriority="70" w:unhideWhenUsed="0"/>
-    <w:lsdException w:name="Colorful Shading Accent 4" w:semiHidden="0" w:uiPriority="71" w:unhideWhenUsed="0"/>
-    <w:lsdException w:name="Colorful List Accent 4" w:semiHidden="0" w:uiPriority="72" w:unhideWhenUsed="0"/>
-    <w:lsdException w:name="Colorful Grid Accent 4" w:semiHidden="0" w:uiPriority="73" w:unhideWhenUsed="0"/>
-    <w:lsdException w:name="Light Shading Accent 5" w:semiHidden="0" w:uiPriority="60" w:unhideWhenUsed="0"/>
-    <w:lsdException w:name="Light List Accent 5" w:semiHidden="0" w:uiPriority="61" w:unhideWhenUsed="0"/>
-    <w:lsdException w:name="Light Grid Accent 5" w:semiHidden="0" w:uiPriority="62" w:unhideWhenUsed="0"/>
-    <w:lsdException w:name="Medium Shading 1 Accent 5" w:semiHidden="0" w:uiPriority="63" w:unhideWhenUsed="0"/>
-    <w:lsdException w:name="Medium Shading 2 Accent 5" w:semiHidden="0" w:uiPriority="64" w:unhideWhenUsed="0"/>
-    <w:lsdException w:name="Medium List 1 Accent 5" w:semiHidden="0" w:uiPriority="65" w:unhideWhenUsed="0"/>
-    <w:lsdException w:name="Medium List 2 Accent 5" w:semiHidden="0" w:uiPriority="66" w:unhideWhenUsed="0"/>
-    <w:lsdException w:name="Medium Grid 1 Accent 5" w:semiHidden="0" w:uiPriority="67" w:unhideWhenUsed="0"/>
-    <w:lsdException w:name="Medium Grid 2 Accent 5" w:semiHidden="0" w:uiPriority="68" w:unhideWhenUsed="0"/>
-    <w:lsdException w:name="Medium Grid 3 Accent 5" w:semiHidden="0" w:uiPriority="69" w:unhideWhenUsed="0"/>
-    <w:lsdException w:name="Dark List Accent 5" w:semiHidden="0" w:uiPriority="70" w:unhideWhenUsed="0"/>
-    <w:lsdException w:name="Colorful Shading Accent 5" w:semiHidden="0" w:uiPriority="71" w:unhideWhenUsed="0"/>
-    <w:lsdException w:name="Colorful List Accent 5" w:semiHidden="0" w:uiPriority="72" w:unhideWhenUsed="0"/>
-    <w:lsdException w:name="Colorful Grid Accent 5" w:semiHidden="0" w:uiPriority="73" w:unhideWhenUsed="0"/>
-    <w:lsdException w:name="Light Shading Accent 6" w:semiHidden="0" w:uiPriority="60" w:unhideWhenUsed="0"/>
-    <w:lsdException w:name="Light List Accent 6" w:semiHidden="0" w:uiPriority="61" w:unhideWhenUsed="0"/>
-    <w:lsdException w:name="Light Grid Accent 6" w:semiHidden="0" w:uiPriority="62" w:unhideWhenUsed="0"/>
-    <w:lsdException w:name="Medium Shading 1 Accent 6" w:semiHidden="0" w:uiPriority="63" w:unhideWhenUsed="0"/>
-    <w:lsdException w:name="Medium Shading 2 Accent 6" w:semiHidden="0" w:uiPriority="64" w:unhideWhenUsed="0"/>
-    <w:lsdException w:name="Medium List 1 Accent 6" w:semiHidden="0" w:uiPriority="65" w:unhideWhenUsed="0"/>
-    <w:lsdException w:name="Medium List 2 Accent 6" w:semiHidden="0" w:uiPriority="66" w:unhideWhenUsed="0"/>
-    <w:lsdException w:name="Medium Grid 1 Accent 6" w:semiHidden="0" w:uiPriority="67" w:unhideWhenUsed="0"/>
-    <w:lsdException w:name="Medium Grid 2 Accent 6" w:semiHidden="0" w:uiPriority="68" w:unhideWhenUsed="0"/>
-    <w:lsdException w:name="Medium Grid 3 Accent 6" w:semiHidden="0" w:uiPriority="69" w:unhideWhenUsed="0"/>
-    <w:lsdException w:name="Dark List Accent 6" w:semiHidden="0" w:uiPriority="70" w:unhideWhenUsed="0"/>
-    <w:lsdException w:name="Colorful Shading Accent 6" w:semiHidden="0" w:uiPriority="71" w:unhideWhenUsed="0"/>
-    <w:lsdException w:name="Colorful List Accent 6" w:semiHidden="0" w:uiPriority="72" w:unhideWhenUsed="0"/>
-    <w:lsdException w:name="Colorful Grid Accent 6" w:semiHidden="0" w:uiPriority="73" w:unhideWhenUsed="0"/>
-    <w:lsdException w:name="Subtle Emphasis" w:semiHidden="0" w:uiPriority="19" w:unhideWhenUsed="0" w:qFormat="1"/>
-    <w:lsdException w:name="Intense Emphasis" w:semiHidden="0" w:uiPriority="21" w:unhideWhenUsed="0" w:qFormat="1"/>
-    <w:lsdException w:name="Subtle Reference" w:semiHidden="0" w:uiPriority="31" w:unhideWhenUsed="0" w:qFormat="1"/>
-    <w:lsdException w:name="Intense Reference" w:semiHidden="0" w:uiPriority="32" w:unhideWhenUsed="0" w:qFormat="1"/>
-    <w:lsdException w:name="Book Title" w:semiHidden="0" w:uiPriority="33" w:unhideWhenUsed="0" w:qFormat="1"/>
-    <w:lsdException w:name="Bibliography" w:uiPriority="37"/>
-    <w:lsdException w:name="TOC Heading" w:uiPriority="39" w:qFormat="1"/>
+  <w:latentStyles w:defLockedState="0" w:defUIPriority="99" w:defSemiHidden="0" w:defUnhideWhenUsed="0" w:defQFormat="0" w:count="376">
+    <w:lsdException w:name="Normal" w:uiPriority="0" w:qFormat="1"/>
+    <w:lsdException w:name="heading 1" w:uiPriority="9" w:qFormat="1"/>
+    <w:lsdException w:name="heading 2" w:semiHidden="1" w:uiPriority="9" w:unhideWhenUsed="1" w:qFormat="1"/>
+    <w:lsdException w:name="heading 3" w:semiHidden="1" w:uiPriority="9" w:unhideWhenUsed="1" w:qFormat="1"/>
+    <w:lsdException w:name="heading 4" w:semiHidden="1" w:uiPriority="9" w:unhideWhenUsed="1" w:qFormat="1"/>
+    <w:lsdException w:name="heading 5" w:semiHidden="1" w:uiPriority="9" w:unhideWhenUsed="1" w:qFormat="1"/>
+    <w:lsdException w:name="heading 6" w:semiHidden="1" w:uiPriority="9" w:unhideWhenUsed="1" w:qFormat="1"/>
+    <w:lsdException w:name="heading 7" w:semiHidden="1" w:uiPriority="9" w:unhideWhenUsed="1" w:qFormat="1"/>
+    <w:lsdException w:name="heading 8" w:semiHidden="1" w:uiPriority="9" w:unhideWhenUsed="1" w:qFormat="1"/>
+    <w:lsdException w:name="heading 9" w:semiHidden="1" w:uiPriority="9" w:unhideWhenUsed="1" w:qFormat="1"/>
+    <w:lsdException w:name="index 1" w:semiHidden="1" w:unhideWhenUsed="1"/>
+    <w:lsdException w:name="index 2" w:semiHidden="1" w:unhideWhenUsed="1"/>
+    <w:lsdException w:name="index 3" w:semiHidden="1" w:unhideWhenUsed="1"/>
+    <w:lsdException w:name="index 4" w:semiHidden="1" w:unhideWhenUsed="1"/>
+    <w:lsdException w:name="index 5" w:semiHidden="1" w:unhideWhenUsed="1"/>
+    <w:lsdException w:name="index 6" w:semiHidden="1" w:unhideWhenUsed="1"/>
+    <w:lsdException w:name="index 7" w:semiHidden="1" w:unhideWhenUsed="1"/>
+    <w:lsdException w:name="index 8" w:semiHidden="1" w:unhideWhenUsed="1"/>
+    <w:lsdException w:name="index 9" w:semiHidden="1" w:unhideWhenUsed="1"/>
+    <w:lsdException w:name="toc 1" w:semiHidden="1" w:uiPriority="39" w:unhideWhenUsed="1"/>
+    <w:lsdException w:name="toc 2" w:semiHidden="1" w:uiPriority="39" w:unhideWhenUsed="1"/>
+    <w:lsdException w:name="toc 3" w:semiHidden="1" w:uiPriority="39" w:unhideWhenUsed="1"/>
+    <w:lsdException w:name="toc 4" w:semiHidden="1" w:uiPriority="39" w:unhideWhenUsed="1"/>
+    <w:lsdException w:name="toc 5" w:semiHidden="1" w:uiPriority="39" w:unhideWhenUsed="1"/>
+    <w:lsdException w:name="toc 6" w:semiHidden="1" w:uiPriority="39" w:unhideWhenUsed="1"/>
+    <w:lsdException w:name="toc 7" w:semiHidden="1" w:uiPriority="39" w:unhideWhenUsed="1"/>
+    <w:lsdException w:name="toc 8" w:semiHidden="1" w:uiPriority="39" w:unhideWhenUsed="1"/>
+    <w:lsdException w:name="toc 9" w:semiHidden="1" w:uiPriority="39" w:unhideWhenUsed="1"/>
+    <w:lsdException w:name="Normal Indent" w:semiHidden="1" w:unhideWhenUsed="1"/>
+    <w:lsdException w:name="footnote text" w:semiHidden="1" w:unhideWhenUsed="1"/>
+    <w:lsdException w:name="annotation text" w:semiHidden="1" w:unhideWhenUsed="1"/>
+    <w:lsdException w:name="header" w:semiHidden="1" w:unhideWhenUsed="1"/>
+    <w:lsdException w:name="footer" w:semiHidden="1" w:unhideWhenUsed="1"/>
+    <w:lsdException w:name="index heading" w:semiHidden="1" w:unhideWhenUsed="1"/>
+    <w:lsdException w:name="caption" w:semiHidden="1" w:uiPriority="35" w:unhideWhenUsed="1" w:qFormat="1"/>
+    <w:lsdException w:name="table of figures" w:semiHidden="1" w:unhideWhenUsed="1"/>
+    <w:lsdException w:name="envelope address" w:semiHidden="1" w:unhideWhenUsed="1"/>
+    <w:lsdException w:name="envelope return" w:semiHidden="1" w:unhideWhenUsed="1"/>
+    <w:lsdException w:name="footnote reference" w:semiHidden="1" w:unhideWhenUsed="1"/>
+    <w:lsdException w:name="annotation reference" w:semiHidden="1" w:unhideWhenUsed="1"/>
+    <w:lsdException w:name="line number" w:semiHidden="1" w:unhideWhenUsed="1"/>
+    <w:lsdException w:name="page number" w:semiHidden="1" w:unhideWhenUsed="1"/>
+    <w:lsdException w:name="endnote reference" w:semiHidden="1" w:unhideWhenUsed="1"/>
+    <w:lsdException w:name="endnote text" w:semiHidden="1" w:unhideWhenUsed="1"/>
+    <w:lsdException w:name="table of authorities" w:semiHidden="1" w:unhideWhenUsed="1"/>
+    <w:lsdException w:name="macro" w:semiHidden="1" w:unhideWhenUsed="1"/>
+    <w:lsdException w:name="toa heading" w:semiHidden="1" w:unhideWhenUsed="1"/>
+    <w:lsdException w:name="List" w:semiHidden="1" w:unhideWhenUsed="1"/>
+    <w:lsdException w:name="List Bullet" w:semiHidden="1" w:unhideWhenUsed="1"/>
+    <w:lsdException w:name="List Number" w:semiHidden="1" w:unhideWhenUsed="1"/>
+    <w:lsdException w:name="List 2" w:semiHidden="1" w:unhideWhenUsed="1"/>
+    <w:lsdException w:name="List 3" w:semiHidden="1" w:unhideWhenUsed="1"/>
+    <w:lsdException w:name="List 4" w:semiHidden="1" w:unhideWhenUsed="1"/>
+    <w:lsdException w:name="List 5" w:semiHidden="1" w:unhideWhenUsed="1"/>
+    <w:lsdException w:name="List Bullet 2" w:semiHidden="1" w:unhideWhenUsed="1"/>
+    <w:lsdException w:name="List Bullet 3" w:semiHidden="1" w:unhideWhenUsed="1"/>
+    <w:lsdException w:name="List Bullet 4" w:semiHidden="1" w:unhideWhenUsed="1"/>
+    <w:lsdException w:name="List Bullet 5" w:semiHidden="1" w:unhideWhenUsed="1"/>
+    <w:lsdException w:name="List Number 2" w:semiHidden="1" w:unhideWhenUsed="1"/>
+    <w:lsdException w:name="List Number 3" w:semiHidden="1" w:unhideWhenUsed="1"/>
+    <w:lsdException w:name="List Number 4" w:semiHidden="1" w:unhideWhenUsed="1"/>
+    <w:lsdException w:name="List Number 5" w:semiHidden="1" w:unhideWhenUsed="1"/>
+    <w:lsdException w:name="Title" w:uiPriority="10" w:qFormat="1"/>
+    <w:lsdException w:name="Closing" w:semiHidden="1" w:unhideWhenUsed="1"/>
+    <w:lsdException w:name="Signature" w:semiHidden="1" w:unhideWhenUsed="1"/>
+    <w:lsdException w:name="Default Paragraph Font" w:semiHidden="1" w:uiPriority="1" w:unhideWhenUsed="1"/>
+    <w:lsdException w:name="Body Text" w:semiHidden="1" w:unhideWhenUsed="1"/>
+    <w:lsdException w:name="Body Text Indent" w:semiHidden="1" w:unhideWhenUsed="1"/>
+    <w:lsdException w:name="List Continue" w:semiHidden="1" w:unhideWhenUsed="1"/>
+    <w:lsdException w:name="List Continue 2" w:semiHidden="1" w:unhideWhenUsed="1"/>
+    <w:lsdException w:name="List Continue 3" w:semiHidden="1" w:unhideWhenUsed="1"/>
+    <w:lsdException w:name="List Continue 4" w:semiHidden="1" w:unhideWhenUsed="1"/>
+    <w:lsdException w:name="List Continue 5" w:semiHidden="1" w:unhideWhenUsed="1"/>
+    <w:lsdException w:name="Message Header" w:semiHidden="1" w:unhideWhenUsed="1"/>
+    <w:lsdException w:name="Subtitle" w:uiPriority="11" w:qFormat="1"/>
+    <w:lsdException w:name="Salutation" w:semiHidden="1" w:unhideWhenUsed="1"/>
+    <w:lsdException w:name="Date" w:semiHidden="1" w:unhideWhenUsed="1"/>
+    <w:lsdException w:name="Body Text First Indent" w:semiHidden="1" w:unhideWhenUsed="1"/>
+    <w:lsdException w:name="Body Text First Indent 2" w:semiHidden="1" w:unhideWhenUsed="1"/>
+    <w:lsdException w:name="Note Heading" w:semiHidden="1" w:unhideWhenUsed="1"/>
+    <w:lsdException w:name="Body Text 2" w:semiHidden="1" w:unhideWhenUsed="1"/>
+    <w:lsdException w:name="Body Text 3" w:semiHidden="1" w:unhideWhenUsed="1"/>
+    <w:lsdException w:name="Body Text Indent 2" w:semiHidden="1" w:unhideWhenUsed="1"/>
+    <w:lsdException w:name="Body Text Indent 3" w:semiHidden="1" w:unhideWhenUsed="1"/>
+    <w:lsdException w:name="Block Text" w:semiHidden="1" w:unhideWhenUsed="1"/>
+    <w:lsdException w:name="Hyperlink" w:semiHidden="1" w:unhideWhenUsed="1"/>
+    <w:lsdException w:name="FollowedHyperlink" w:semiHidden="1" w:unhideWhenUsed="1"/>
+    <w:lsdException w:name="Strong" w:uiPriority="22" w:qFormat="1"/>
+    <w:lsdException w:name="Emphasis" w:uiPriority="20" w:qFormat="1"/>
+    <w:lsdException w:name="Document Map" w:semiHidden="1" w:unhideWhenUsed="1"/>
+    <w:lsdException w:name="Plain Text" w:semiHidden="1" w:unhideWhenUsed="1"/>
+    <w:lsdException w:name="E-mail Signature" w:semiHidden="1" w:unhideWhenUsed="1"/>
+    <w:lsdException w:name="HTML Top of Form" w:semiHidden="1" w:unhideWhenUsed="1"/>
+    <w:lsdException w:name="HTML Bottom of Form" w:semiHidden="1" w:unhideWhenUsed="1"/>
+    <w:lsdException w:name="Normal (Web)" w:semiHidden="1" w:unhideWhenUsed="1"/>
+    <w:lsdException w:name="HTML Acronym" w:semiHidden="1" w:unhideWhenUsed="1"/>
+    <w:lsdException w:name="HTML Address" w:semiHidden="1" w:unhideWhenUsed="1"/>
+    <w:lsdException w:name="HTML Cite" w:semiHidden="1" w:unhideWhenUsed="1"/>
+    <w:lsdException w:name="HTML Code" w:semiHidden="1" w:unhideWhenUsed="1"/>
+    <w:lsdException w:name="HTML Definition" w:semiHidden="1" w:unhideWhenUsed="1"/>
+    <w:lsdException w:name="HTML Keyboard" w:semiHidden="1" w:unhideWhenUsed="1"/>
+    <w:lsdException w:name="HTML Preformatted" w:semiHidden="1" w:unhideWhenUsed="1"/>
+    <w:lsdException w:name="HTML Sample" w:semiHidden="1" w:unhideWhenUsed="1"/>
+    <w:lsdException w:name="HTML Typewriter" w:semiHidden="1" w:unhideWhenUsed="1"/>
+    <w:lsdException w:name="HTML Variable" w:semiHidden="1" w:unhideWhenUsed="1"/>
+    <w:lsdException w:name="Normal Table" w:semiHidden="1" w:unhideWhenUsed="1"/>
+    <w:lsdException w:name="annotation subject" w:semiHidden="1" w:unhideWhenUsed="1"/>
+    <w:lsdException w:name="No List" w:semiHidden="1" w:unhideWhenUsed="1"/>
+    <w:lsdException w:name="Outline List 1" w:semiHidden="1" w:unhideWhenUsed="1"/>
+    <w:lsdException w:name="Outline List 2" w:semiHidden="1" w:unhideWhenUsed="1"/>
+    <w:lsdException w:name="Outline List 3" w:semiHidden="1" w:unhideWhenUsed="1"/>
+    <w:lsdException w:name="Table Simple 1" w:semiHidden="1" w:unhideWhenUsed="1"/>
+    <w:lsdException w:name="Table Simple 2" w:semiHidden="1" w:unhideWhenUsed="1"/>
+    <w:lsdException w:name="Table Simple 3" w:semiHidden="1" w:unhideWhenUsed="1"/>
+    <w:lsdException w:name="Table Classic 1" w:semiHidden="1" w:unhideWhenUsed="1"/>
+    <w:lsdException w:name="Table Classic 2" w:semiHidden="1" w:unhideWhenUsed="1"/>
+    <w:lsdException w:name="Table Classic 3" w:semiHidden="1" w:unhideWhenUsed="1"/>
+    <w:lsdException w:name="Table Classic 4" w:semiHidden="1" w:unhideWhenUsed="1"/>
+    <w:lsdException w:name="Table Colorful 1" w:semiHidden="1" w:unhideWhenUsed="1"/>
+    <w:lsdException w:name="Table Colorful 2" w:semiHidden="1" w:unhideWhenUsed="1"/>
+    <w:lsdException w:name="Table Colorful 3" w:semiHidden="1" w:unhideWhenUsed="1"/>
+    <w:lsdException w:name="Table Columns 1" w:semiHidden="1" w:unhideWhenUsed="1"/>
+    <w:lsdException w:name="Table Columns 2" w:semiHidden="1" w:unhideWhenUsed="1"/>
+    <w:lsdException w:name="Table Columns 3" w:semiHidden="1" w:unhideWhenUsed="1"/>
+    <w:lsdException w:name="Table Columns 4" w:semiHidden="1" w:unhideWhenUsed="1"/>
+    <w:lsdException w:name="Table Columns 5" w:semiHidden="1" w:unhideWhenUsed="1"/>
+    <w:lsdException w:name="Table Grid 1" w:semiHidden="1" w:unhideWhenUsed="1"/>
+    <w:lsdException w:name="Table Grid 2" w:semiHidden="1" w:unhideWhenUsed="1"/>
+    <w:lsdException w:name="Table Grid 3" w:semiHidden="1" w:unhideWhenUsed="1"/>
+    <w:lsdException w:name="Table Grid 4" w:semiHidden="1" w:unhideWhenUsed="1"/>
+    <w:lsdException w:name="Table Grid 5" w:semiHidden="1" w:unhideWhenUsed="1"/>
+    <w:lsdException w:name="Table Grid 6" w:semiHidden="1" w:unhideWhenUsed="1"/>
+    <w:lsdException w:name="Table Grid 7" w:semiHidden="1" w:unhideWhenUsed="1"/>
+    <w:lsdException w:name="Table Grid 8" w:semiHidden="1" w:unhideWhenUsed="1"/>
+    <w:lsdException w:name="Table List 1" w:semiHidden="1" w:unhideWhenUsed="1"/>
+    <w:lsdException w:name="Table List 2" w:semiHidden="1" w:unhideWhenUsed="1"/>
+    <w:lsdException w:name="Table List 3" w:semiHidden="1" w:unhideWhenUsed="1"/>
+    <w:lsdException w:name="Table List 4" w:semiHidden="1" w:unhideWhenUsed="1"/>
+    <w:lsdException w:name="Table List 5" w:semiHidden="1" w:unhideWhenUsed="1"/>
+    <w:lsdException w:name="Table List 6" w:semiHidden="1" w:unhideWhenUsed="1"/>
+    <w:lsdException w:name="Table List 7" w:semiHidden="1" w:unhideWhenUsed="1"/>
+    <w:lsdException w:name="Table List 8" w:semiHidden="1" w:unhideWhenUsed="1"/>
+    <w:lsdException w:name="Table 3D effects 1" w:semiHidden="1" w:unhideWhenUsed="1"/>
+    <w:lsdException w:name="Table 3D effects 2" w:semiHidden="1" w:unhideWhenUsed="1"/>
+    <w:lsdException w:name="Table 3D effects 3" w:semiHidden="1" w:unhideWhenUsed="1"/>
+    <w:lsdException w:name="Table Contemporary" w:semiHidden="1" w:unhideWhenUsed="1"/>
+    <w:lsdException w:name="Table Elegant" w:semiHidden="1" w:unhideWhenUsed="1"/>
+    <w:lsdException w:name="Table Professional" w:semiHidden="1" w:unhideWhenUsed="1"/>
+    <w:lsdException w:name="Table Subtle 1" w:semiHidden="1" w:unhideWhenUsed="1"/>
+    <w:lsdException w:name="Table Subtle 2" w:semiHidden="1" w:unhideWhenUsed="1"/>
+    <w:lsdException w:name="Table Web 1" w:semiHidden="1" w:unhideWhenUsed="1"/>
+    <w:lsdException w:name="Table Web 2" w:semiHidden="1" w:unhideWhenUsed="1"/>
+    <w:lsdException w:name="Table Web 3" w:semiHidden="1" w:unhideWhenUsed="1"/>
+    <w:lsdException w:name="Balloon Text" w:semiHidden="1" w:unhideWhenUsed="1"/>
+    <w:lsdException w:name="Table Grid" w:uiPriority="59"/>
+    <w:lsdException w:name="Table Theme" w:semiHidden="1" w:unhideWhenUsed="1"/>
+    <w:lsdException w:name="Placeholder Text" w:semiHidden="1"/>
+    <w:lsdException w:name="No Spacing" w:uiPriority="1" w:qFormat="1"/>
+    <w:lsdException w:name="Light Shading" w:uiPriority="60"/>
+    <w:lsdException w:name="Light List" w:uiPriority="61"/>
+    <w:lsdException w:name="Light Grid" w:uiPriority="62"/>
+    <w:lsdException w:name="Medium Shading 1" w:uiPriority="63"/>
+    <w:lsdException w:name="Medium Shading 2" w:uiPriority="64"/>
+    <w:lsdException w:name="Medium List 1" w:uiPriority="65"/>
+    <w:lsdException w:name="Medium List 2" w:uiPriority="66"/>
+    <w:lsdException w:name="Medium Grid 1" w:uiPriority="67"/>
+    <w:lsdException w:name="Medium Grid 2" w:uiPriority="68"/>
+    <w:lsdException w:name="Medium Grid 3" w:uiPriority="69"/>
+    <w:lsdException w:name="Dark List" w:uiPriority="70"/>
+    <w:lsdException w:name="Colorful Shading" w:uiPriority="71"/>
+    <w:lsdException w:name="Colorful List" w:uiPriority="72"/>
+    <w:lsdException w:name="Colorful Grid" w:uiPriority="73"/>
+    <w:lsdException w:name="Light Shading Accent 1" w:uiPriority="60"/>
+    <w:lsdException w:name="Light List Accent 1" w:uiPriority="61"/>
+    <w:lsdException w:name="Light Grid Accent 1" w:uiPriority="62"/>
+    <w:lsdException w:name="Medium Shading 1 Accent 1" w:uiPriority="63"/>
+    <w:lsdException w:name="Medium Shading 2 Accent 1" w:uiPriority="64"/>
+    <w:lsdException w:name="Medium List 1 Accent 1" w:uiPriority="65"/>
+    <w:lsdException w:name="Revision" w:semiHidden="1"/>
+    <w:lsdException w:name="List Paragraph" w:uiPriority="34" w:qFormat="1"/>
+    <w:lsdException w:name="Quote" w:uiPriority="29" w:qFormat="1"/>
+    <w:lsdException w:name="Intense Quote" w:uiPriority="30" w:qFormat="1"/>
+    <w:lsdException w:name="Medium List 2 Accent 1" w:uiPriority="66"/>
+    <w:lsdException w:name="Medium Grid 1 Accent 1" w:uiPriority="67"/>
+    <w:lsdException w:name="Medium Grid 2 Accent 1" w:uiPriority="68"/>
+    <w:lsdException w:name="Medium Grid 3 Accent 1" w:uiPriority="69"/>
+    <w:lsdException w:name="Dark List Accent 1" w:uiPriority="70"/>
+    <w:lsdException w:name="Colorful Shading Accent 1" w:uiPriority="71"/>
+    <w:lsdException w:name="Colorful List Accent 1" w:uiPriority="72"/>
+    <w:lsdException w:name="Colorful Grid Accent 1" w:uiPriority="73"/>
+    <w:lsdException w:name="Light Shading Accent 2" w:uiPriority="60"/>
+    <w:lsdException w:name="Light List Accent 2" w:uiPriority="61"/>
+    <w:lsdException w:name="Light Grid Accent 2" w:uiPriority="62"/>
+    <w:lsdException w:name="Medium Shading 1 Accent 2" w:uiPriority="63"/>
+    <w:lsdException w:name="Medium Shading 2 Accent 2" w:uiPriority="64"/>
+    <w:lsdException w:name="Medium List 1 Accent 2" w:uiPriority="65"/>
+    <w:lsdException w:name="Medium List 2 Accent 2" w:uiPriority="66"/>
+    <w:lsdException w:name="Medium Grid 1 Accent 2" w:uiPriority="67"/>
+    <w:lsdException w:name="Medium Grid 2 Accent 2" w:uiPriority="68"/>
+    <w:lsdException w:name="Medium Grid 3 Accent 2" w:uiPriority="69"/>
+    <w:lsdException w:name="Dark List Accent 2" w:uiPriority="70"/>
+    <w:lsdException w:name="Colorful Shading Accent 2" w:uiPriority="71"/>
+    <w:lsdException w:name="Colorful List Accent 2" w:uiPriority="72"/>
+    <w:lsdException w:name="Colorful Grid Accent 2" w:uiPriority="73"/>
+    <w:lsdException w:name="Light Shading Accent 3" w:uiPriority="60"/>
+    <w:lsdException w:name="Light List Accent 3" w:uiPriority="61"/>
+    <w:lsdException w:name="Light Grid Accent 3" w:uiPriority="62"/>
+    <w:lsdException w:name="Medium Shading 1 Accent 3" w:uiPriority="63"/>
+    <w:lsdException w:name="Medium Shading 2 Accent 3" w:uiPriority="64"/>
+    <w:lsdException w:name="Medium List 1 Accent 3" w:uiPriority="65"/>
+    <w:lsdException w:name="Medium List 2 Accent 3" w:uiPriority="66"/>
+    <w:lsdException w:name="Medium Grid 1 Accent 3" w:uiPriority="67"/>
+    <w:lsdException w:name="Medium Grid 2 Accent 3" w:uiPriority="68"/>
+    <w:lsdException w:name="Medium Grid 3 Accent 3" w:uiPriority="69"/>
+    <w:lsdException w:name="Dark List Accent 3" w:uiPriority="70"/>
+    <w:lsdException w:name="Colorful Shading Accent 3" w:uiPriority="71"/>
+    <w:lsdException w:name="Colorful List Accent 3" w:uiPriority="72"/>
+    <w:lsdException w:name="Colorful Grid Accent 3" w:uiPriority="73"/>
+    <w:lsdException w:name="Light Shading Accent 4" w:uiPriority="60"/>
+    <w:lsdException w:name="Light List Accent 4" w:uiPriority="61"/>
+    <w:lsdException w:name="Light Grid Accent 4" w:uiPriority="62"/>
+    <w:lsdException w:name="Medium Shading 1 Accent 4" w:uiPriority="63"/>
+    <w:lsdException w:name="Medium Shading 2 Accent 4" w:uiPriority="64"/>
+    <w:lsdException w:name="Medium List 1 Accent 4" w:uiPriority="65"/>
+    <w:lsdException w:name="Medium List 2 Accent 4" w:uiPriority="66"/>
+    <w:lsdException w:name="Medium Grid 1 Accent 4" w:uiPriority="67"/>
+    <w:lsdException w:name="Medium Grid 2 Accent 4" w:uiPriority="68"/>
+    <w:lsdException w:name="Medium Grid 3 Accent 4" w:uiPriority="69"/>
+    <w:lsdException w:name="Dark List Accent 4" w:uiPriority="70"/>
+    <w:lsdException w:name="Colorful Shading Accent 4" w:uiPriority="71"/>
+    <w:lsdException w:name="Colorful List Accent 4" w:uiPriority="72"/>
+    <w:lsdException w:name="Colorful Grid Accent 4" w:uiPriority="73"/>
+    <w:lsdException w:name="Light Shading Accent 5" w:uiPriority="60"/>
+    <w:lsdException w:name="Light List Accent 5" w:uiPriority="61"/>
+    <w:lsdException w:name="Light Grid Accent 5" w:uiPriority="62"/>
+    <w:lsdException w:name="Medium Shading 1 Accent 5" w:uiPriority="63"/>
+    <w:lsdException w:name="Medium Shading 2 Accent 5" w:uiPriority="64"/>
+    <w:lsdException w:name="Medium List 1 Accent 5" w:uiPriority="65"/>
+    <w:lsdException w:name="Medium List 2 Accent 5" w:uiPriority="66"/>
+    <w:lsdException w:name="Medium Grid 1 Accent 5" w:uiPriority="67"/>
+    <w:lsdException w:name="Medium Grid 2 Accent 5" w:uiPriority="68"/>
+    <w:lsdException w:name="Medium Grid 3 Accent 5" w:uiPriority="69"/>
+    <w:lsdException w:name="Dark List Accent 5" w:uiPriority="70"/>
+    <w:lsdException w:name="Colorful Shading Accent 5" w:uiPriority="71"/>
+    <w:lsdException w:name="Colorful List Accent 5" w:uiPriority="72"/>
+    <w:lsdException w:name="Colorful Grid Accent 5" w:uiPriority="73"/>
+    <w:lsdException w:name="Light Shading Accent 6" w:uiPriority="60"/>
+    <w:lsdException w:name="Light List Accent 6" w:uiPriority="61"/>
+    <w:lsdException w:name="Light Grid Accent 6" w:uiPriority="62"/>
+    <w:lsdException w:name="Medium Shading 1 Accent 6" w:uiPriority="63"/>
+    <w:lsdException w:name="Medium Shading 2 Accent 6" w:uiPriority="64"/>
+    <w:lsdException w:name="Medium List 1 Accent 6" w:uiPriority="65"/>
+    <w:lsdException w:name="Medium List 2 Accent 6" w:uiPriority="66"/>
+    <w:lsdException w:name="Medium Grid 1 Accent 6" w:uiPriority="67"/>
+    <w:lsdException w:name="Medium Grid 2 Accent 6" w:uiPriority="68"/>
+    <w:lsdException w:name="Medium Grid 3 Accent 6" w:uiPriority="69"/>
+    <w:lsdException w:name="Dark List Accent 6" w:uiPriority="70"/>
+    <w:lsdException w:name="Colorful Shading Accent 6" w:uiPriority="71"/>
+    <w:lsdException w:name="Colorful List Accent 6" w:uiPriority="72"/>
+    <w:lsdException w:name="Colorful Grid Accent 6" w:uiPriority="73"/>
+    <w:lsdException w:name="Subtle Emphasis" w:uiPriority="19" w:qFormat="1"/>
+    <w:lsdException w:name="Intense Emphasis" w:uiPriority="21" w:qFormat="1"/>
+    <w:lsdException w:name="Subtle Reference" w:uiPriority="31" w:qFormat="1"/>
+    <w:lsdException w:name="Intense Reference" w:uiPriority="32" w:qFormat="1"/>
+    <w:lsdException w:name="Book Title" w:uiPriority="33" w:qFormat="1"/>
+    <w:lsdException w:name="Bibliography" w:semiHidden="1" w:uiPriority="37" w:unhideWhenUsed="1"/>
+    <w:lsdException w:name="TOC Heading" w:semiHidden="1" w:uiPriority="39" w:unhideWhenUsed="1" w:qFormat="1"/>
+    <w:lsdException w:name="Plain Table 1" w:uiPriority="41"/>
+    <w:lsdException w:name="Plain Table 2" w:uiPriority="42"/>
+    <w:lsdException w:name="Plain Table 3" w:uiPriority="43"/>
+    <w:lsdException w:name="Plain Table 4" w:uiPriority="44"/>
+    <w:lsdException w:name="Plain Table 5" w:uiPriority="45"/>
+    <w:lsdException w:name="Grid Table Light" w:uiPriority="40"/>
+    <w:lsdException w:name="Grid Table 1 Light" w:uiPriority="46"/>
+    <w:lsdException w:name="Grid Table 2" w:uiPriority="47"/>
+    <w:lsdException w:name="Grid Table 3" w:uiPriority="48"/>
+    <w:lsdException w:name="Grid Table 4" w:uiPriority="49"/>
+    <w:lsdException w:name="Grid Table 5 Dark" w:uiPriority="50"/>
+    <w:lsdException w:name="Grid Table 6 Colorful" w:uiPriority="51"/>
+    <w:lsdException w:name="Grid Table 7 Colorful" w:uiPriority="52"/>
+    <w:lsdException w:name="Grid Table 1 Light Accent 1" w:uiPriority="46"/>
+    <w:lsdException w:name="Grid Table 2 Accent 1" w:uiPriority="47"/>
+    <w:lsdException w:name="Grid Table 3 Accent 1" w:uiPriority="48"/>
+    <w:lsdException w:name="Grid Table 4 Accent 1" w:uiPriority="49"/>
+    <w:lsdException w:name="Grid Table 5 Dark Accent 1" w:uiPriority="50"/>
+    <w:lsdException w:name="Grid Table 6 Colorful Accent 1" w:uiPriority="51"/>
+    <w:lsdException w:name="Grid Table 7 Colorful Accent 1" w:uiPriority="52"/>
+    <w:lsdException w:name="Grid Table 1 Light Accent 2" w:uiPriority="46"/>
+    <w:lsdException w:name="Grid Table 2 Accent 2" w:uiPriority="47"/>
+    <w:lsdException w:name="Grid Table 3 Accent 2" w:uiPriority="48"/>
+    <w:lsdException w:name="Grid Table 4 Accent 2" w:uiPriority="49"/>
+    <w:lsdException w:name="Grid Table 5 Dark Accent 2" w:uiPriority="50"/>
+    <w:lsdException w:name="Grid Table 6 Colorful Accent 2" w:uiPriority="51"/>
+    <w:lsdException w:name="Grid Table 7 Colorful Accent 2" w:uiPriority="52"/>
+    <w:lsdException w:name="Grid Table 1 Light Accent 3" w:uiPriority="46"/>
+    <w:lsdException w:name="Grid Table 2 Accent 3" w:uiPriority="47"/>
+    <w:lsdException w:name="Grid Table 3 Accent 3" w:uiPriority="48"/>
+    <w:lsdException w:name="Grid Table 4 Accent 3" w:uiPriority="49"/>
+    <w:lsdException w:name="Grid Table 5 Dark Accent 3" w:uiPriority="50"/>
+    <w:lsdException w:name="Grid Table 6 Colorful Accent 3" w:uiPriority="51"/>
+    <w:lsdException w:name="Grid Table 7 Colorful Accent 3" w:uiPriority="52"/>
+    <w:lsdException w:name="Grid Table 1 Light Accent 4" w:uiPriority="46"/>
+    <w:lsdException w:name="Grid Table 2 Accent 4" w:uiPriority="47"/>
+    <w:lsdException w:name="Grid Table 3 Accent 4" w:uiPriority="48"/>
+    <w:lsdException w:name="Grid Table 4 Accent 4" w:uiPriority="49"/>
+    <w:lsdException w:name="Grid Table 5 Dark Accent 4" w:uiPriority="50"/>
+    <w:lsdException w:name="Grid Table 6 Colorful Accent 4" w:uiPriority="51"/>
+    <w:lsdException w:name="Grid Table 7 Colorful Accent 4" w:uiPriority="52"/>
+    <w:lsdException w:name="Grid Table 1 Light Accent 5" w:uiPriority="46"/>
+    <w:lsdException w:name="Grid Table 2 Accent 5" w:uiPriority="47"/>
+    <w:lsdException w:name="Grid Table 3 Accent 5" w:uiPriority="48"/>
+    <w:lsdException w:name="Grid Table 4 Accent 5" w:uiPriority="49"/>
+    <w:lsdException w:name="Grid Table 5 Dark Accent 5" w:uiPriority="50"/>
+    <w:lsdException w:name="Grid Table 6 Colorful Accent 5" w:uiPriority="51"/>
+    <w:lsdException w:name="Grid Table 7 Colorful Accent 5" w:uiPriority="52"/>
+    <w:lsdException w:name="Grid Table 1 Light Accent 6" w:uiPriority="46"/>
+    <w:lsdException w:name="Grid Table 2 Accent 6" w:uiPriority="47"/>
+    <w:lsdException w:name="Grid Table 3 Accent 6" w:uiPriority="48"/>
+    <w:lsdException w:name="Grid Table 4 Accent 6" w:uiPriority="49"/>
+    <w:lsdException w:name="Grid Table 5 Dark Accent 6" w:uiPriority="50"/>
+    <w:lsdException w:name="Grid Table 6 Colorful Accent 6" w:uiPriority="51"/>
+    <w:lsdException w:name="Grid Table 7 Colorful Accent 6" w:uiPriority="52"/>
+    <w:lsdException w:name="List Table 1 Light" w:uiPriority="46"/>
+    <w:lsdException w:name="List Table 2" w:uiPriority="47"/>
+    <w:lsdException w:name="List Table 3" w:uiPriority="48"/>
+    <w:lsdException w:name="List Table 4" w:uiPriority="49"/>
+    <w:lsdException w:name="List Table 5 Dark" w:uiPriority="50"/>
+    <w:lsdException w:name="List Table 6 Colorful" w:uiPriority="51"/>
+    <w:lsdException w:name="List Table 7 Colorful" w:uiPriority="52"/>
+    <w:lsdException w:name="List Table 1 Light Accent 1" w:uiPriority="46"/>
+    <w:lsdException w:name="List Table 2 Accent 1" w:uiPriority="47"/>
+    <w:lsdException w:name="List Table 3 Accent 1" w:uiPriority="48"/>
+    <w:lsdException w:name="List Table 4 Accent 1" w:uiPriority="49"/>
+    <w:lsdException w:name="List Table 5 Dark Accent 1" w:uiPriority="50"/>
+    <w:lsdException w:name="List Table 6 Colorful Accent 1" w:uiPriority="51"/>
+    <w:lsdException w:name="List Table 7 Colorful Accent 1" w:uiPriority="52"/>
+    <w:lsdException w:name="List Table 1 Light Accent 2" w:uiPriority="46"/>
+    <w:lsdException w:name="List Table 2 Accent 2" w:uiPriority="47"/>
+    <w:lsdException w:name="List Table 3 Accent 2" w:uiPriority="48"/>
+    <w:lsdException w:name="List Table 4 Accent 2" w:uiPriority="49"/>
+    <w:lsdException w:name="List Table 5 Dark Accent 2" w:uiPriority="50"/>
+    <w:lsdException w:name="List Table 6 Colorful Accent 2" w:uiPriority="51"/>
+    <w:lsdException w:name="List Table 7 Colorful Accent 2" w:uiPriority="52"/>
+    <w:lsdException w:name="List Table 1 Light Accent 3" w:uiPriority="46"/>
+    <w:lsdException w:name="List Table 2 Accent 3" w:uiPriority="47"/>
+    <w:lsdException w:name="List Table 3 Accent 3" w:uiPriority="48"/>
+    <w:lsdException w:name="List Table 4 Accent 3" w:uiPriority="49"/>
+    <w:lsdException w:name="List Table 5 Dark Accent 3" w:uiPriority="50"/>
+    <w:lsdException w:name="List Table 6 Colorful Accent 3" w:uiPriority="51"/>
+    <w:lsdException w:name="List Table 7 Colorful Accent 3" w:uiPriority="52"/>
+    <w:lsdException w:name="List Table 1 Light Accent 4" w:uiPriority="46"/>
+    <w:lsdException w:name="List Table 2 Accent 4" w:uiPriority="47"/>
+    <w:lsdException w:name="List Table 3 Accent 4" w:uiPriority="48"/>
+    <w:lsdException w:name="List Table 4 Accent 4" w:uiPriority="49"/>
+    <w:lsdException w:name="List Table 5 Dark Accent 4" w:uiPriority="50"/>
+    <w:lsdException w:name="List Table 6 Colorful Accent 4" w:uiPriority="51"/>
+    <w:lsdException w:name="List Table 7 Colorful Accent 4" w:uiPriority="52"/>
+    <w:lsdException w:name="List Table 1 Light Accent 5" w:uiPriority="46"/>
+    <w:lsdException w:name="List Table 2 Accent 5" w:uiPriority="47"/>
+    <w:lsdException w:name="List Table 3 Accent 5" w:uiPriority="48"/>
+    <w:lsdException w:name="List Table 4 Accent 5" w:uiPriority="49"/>
+    <w:lsdException w:name="List Table 5 Dark Accent 5" w:uiPriority="50"/>
+    <w:lsdException w:name="List Table 6 Colorful Accent 5" w:uiPriority="51"/>
+    <w:lsdException w:name="List Table 7 Colorful Accent 5" w:uiPriority="52"/>
+    <w:lsdException w:name="List Table 1 Light Accent 6" w:uiPriority="46"/>
+    <w:lsdException w:name="List Table 2 Accent 6" w:uiPriority="47"/>
+    <w:lsdException w:name="List Table 3 Accent 6" w:uiPriority="48"/>
+    <w:lsdException w:name="List Table 4 Accent 6" w:uiPriority="49"/>
+    <w:lsdException w:name="List Table 5 Dark Accent 6" w:uiPriority="50"/>
+    <w:lsdException w:name="List Table 6 Colorful Accent 6" w:uiPriority="51"/>
+    <w:lsdException w:name="List Table 7 Colorful Accent 6" w:uiPriority="52"/>
+    <w:lsdException w:name="Mention" w:semiHidden="1" w:unhideWhenUsed="1"/>
+    <w:lsdException w:name="Smart Hyperlink" w:semiHidden="1" w:unhideWhenUsed="1"/>
+    <w:lsdException w:name="Hashtag" w:semiHidden="1" w:unhideWhenUsed="1"/>
+    <w:lsdException w:name="Unresolved Mention" w:semiHidden="1" w:unhideWhenUsed="1"/>
+    <w:lsdException w:name="Smart Link" w:semiHidden="1" w:unhideWhenUsed="1"/>
   </w:latentStyles>
   <w:style w:type="paragraph" w:default="1" w:styleId="Normal">
     <w:name w:val="Normal"/>
     <w:qFormat/>
     <w:rsid w:val="0028048E"/>
   </w:style>
-  <w:style w:type="character" w:default="1" w:styleId="DefaultParagraphFont">
+  <w:style w:type="character" w:default="1" w:styleId="FontParagrafDefault">
     <w:name w:val="Default Paragraph Font"/>
     <w:uiPriority w:val="1"/>
     <w:semiHidden/>
     <w:unhideWhenUsed/>
   </w:style>
-  <w:style w:type="table" w:default="1" w:styleId="TableNormal">
+  <w:style w:type="table" w:default="1" w:styleId="TabelNormal">
     <w:name w:val="Normal Table"/>
     <w:uiPriority w:val="99"/>
     <w:semiHidden/>
     <w:unhideWhenUsed/>
-    <w:qFormat/>
     <w:tblPr>
       <w:tblInd w:w="0" w:type="dxa"/>
       <w:tblCellMar>
@@ -1332,13 +1745,13 @@
       </w:tblCellMar>
     </w:tblPr>
   </w:style>
-  <w:style w:type="numbering" w:default="1" w:styleId="NoList">
+  <w:style w:type="numbering" w:default="1" w:styleId="TidakAdaDaftar">
     <w:name w:val="No List"/>
     <w:uiPriority w:val="99"/>
     <w:semiHidden/>
     <w:unhideWhenUsed/>
   </w:style>
-  <w:style w:type="paragraph" w:styleId="ListParagraph">
+  <w:style w:type="paragraph" w:styleId="DaftarParagraf">
     <w:name w:val="List Paragraph"/>
     <w:basedOn w:val="Normal"/>
     <w:uiPriority w:val="34"/>
@@ -1349,16 +1762,15 @@
       <w:contextualSpacing/>
     </w:pPr>
   </w:style>
-  <w:style w:type="table" w:styleId="TableGrid">
+  <w:style w:type="table" w:styleId="KisiTabel">
     <w:name w:val="Table Grid"/>
-    <w:basedOn w:val="TableNormal"/>
+    <w:basedOn w:val="TabelNormal"/>
     <w:uiPriority w:val="59"/>
     <w:rsid w:val="00180D43"/>
     <w:pPr>
       <w:spacing w:after="0" w:line="240" w:lineRule="auto"/>
     </w:pPr>
     <w:tblPr>
-      <w:tblInd w:w="0" w:type="dxa"/>
       <w:tblBorders>
         <w:top w:val="single" w:sz="4" w:space="0" w:color="000000" w:themeColor="text1"/>
         <w:left w:val="single" w:sz="4" w:space="0" w:color="000000" w:themeColor="text1"/>
@@ -1367,12 +1779,6 @@
         <w:insideH w:val="single" w:sz="4" w:space="0" w:color="000000" w:themeColor="text1"/>
         <w:insideV w:val="single" w:sz="4" w:space="0" w:color="000000" w:themeColor="text1"/>
       </w:tblBorders>
-      <w:tblCellMar>
-        <w:top w:w="0" w:type="dxa"/>
-        <w:left w:w="108" w:type="dxa"/>
-        <w:bottom w:w="0" w:type="dxa"/>
-        <w:right w:w="108" w:type="dxa"/>
-      </w:tblCellMar>
     </w:tblPr>
   </w:style>
 </w:styles>

</xml_diff>